<commit_message>
changed text retrieval code
</commit_message>
<xml_diff>
--- a/docs/Die-barocken-Schloss--und-Gartenveduten.docx
+++ b/docs/Die-barocken-Schloss--und-Gartenveduten.docx
@@ -2010,25 +2010,13 @@
         <w:rPr>
           <w:rStyle w:val="NormalTok"/>
         </w:rPr>
-        <w:t xml:space="preserve"> text.replace(</w:t>
-      </w:r>
-      <w:r>
-        <w:rPr>
-          <w:rStyle w:val="StringTok"/>
-        </w:rPr>
-        <w:t xml:space="preserve">"ä"</w:t>
-      </w:r>
-      <w:r>
-        <w:rPr>
-          <w:rStyle w:val="NormalTok"/>
-        </w:rPr>
-        <w:t xml:space="preserve">,</w:t>
-      </w:r>
-      <w:r>
-        <w:rPr>
-          <w:rStyle w:val="StringTok"/>
-        </w:rPr>
-        <w:t xml:space="preserve">"&amp;auml;"</w:t>
+        <w:t xml:space="preserve"> text.removeprefix(</w:t>
+      </w:r>
+      <w:r>
+        <w:rPr>
+          <w:rStyle w:val="StringTok"/>
+        </w:rPr>
+        <w:t xml:space="preserve">"&lt;!DOCTYPE html&gt;"</w:t>
       </w:r>
       <w:r>
         <w:rPr>
@@ -2037,415 +2025,10 @@
         <w:t xml:space="preserve">) </w:t>
       </w:r>
       <w:r>
-        <w:br/>
-      </w:r>
-      <w:r>
-        <w:rPr>
-          <w:rStyle w:val="NormalTok"/>
-        </w:rPr>
-        <w:t xml:space="preserve">        text </w:t>
-      </w:r>
-      <w:r>
-        <w:rPr>
-          <w:rStyle w:val="OperatorTok"/>
-        </w:rPr>
-        <w:t xml:space="preserve">=</w:t>
-      </w:r>
-      <w:r>
-        <w:rPr>
-          <w:rStyle w:val="NormalTok"/>
-        </w:rPr>
-        <w:t xml:space="preserve"> text.replace(</w:t>
-      </w:r>
-      <w:r>
-        <w:rPr>
-          <w:rStyle w:val="StringTok"/>
-        </w:rPr>
-        <w:t xml:space="preserve">"Ä"</w:t>
-      </w:r>
-      <w:r>
-        <w:rPr>
-          <w:rStyle w:val="NormalTok"/>
-        </w:rPr>
-        <w:t xml:space="preserve">,</w:t>
-      </w:r>
-      <w:r>
-        <w:rPr>
-          <w:rStyle w:val="StringTok"/>
-        </w:rPr>
-        <w:t xml:space="preserve">"&amp;Auml;"</w:t>
-      </w:r>
-      <w:r>
-        <w:rPr>
-          <w:rStyle w:val="NormalTok"/>
-        </w:rPr>
-        <w:t xml:space="preserve">)</w:t>
-      </w:r>
-      <w:r>
-        <w:br/>
-      </w:r>
-      <w:r>
-        <w:rPr>
-          <w:rStyle w:val="NormalTok"/>
-        </w:rPr>
-        <w:t xml:space="preserve">        text </w:t>
-      </w:r>
-      <w:r>
-        <w:rPr>
-          <w:rStyle w:val="OperatorTok"/>
-        </w:rPr>
-        <w:t xml:space="preserve">=</w:t>
-      </w:r>
-      <w:r>
-        <w:rPr>
-          <w:rStyle w:val="NormalTok"/>
-        </w:rPr>
-        <w:t xml:space="preserve"> text.replace(</w:t>
-      </w:r>
-      <w:r>
-        <w:rPr>
-          <w:rStyle w:val="StringTok"/>
-        </w:rPr>
-        <w:t xml:space="preserve">"ö"</w:t>
-      </w:r>
-      <w:r>
-        <w:rPr>
-          <w:rStyle w:val="NormalTok"/>
-        </w:rPr>
-        <w:t xml:space="preserve">,</w:t>
-      </w:r>
-      <w:r>
-        <w:rPr>
-          <w:rStyle w:val="StringTok"/>
-        </w:rPr>
-        <w:t xml:space="preserve">"&amp;ouml;"</w:t>
-      </w:r>
-      <w:r>
-        <w:rPr>
-          <w:rStyle w:val="NormalTok"/>
-        </w:rPr>
-        <w:t xml:space="preserve">)</w:t>
-      </w:r>
-      <w:r>
-        <w:br/>
-      </w:r>
-      <w:r>
-        <w:rPr>
-          <w:rStyle w:val="NormalTok"/>
-        </w:rPr>
-        <w:t xml:space="preserve">        text </w:t>
-      </w:r>
-      <w:r>
-        <w:rPr>
-          <w:rStyle w:val="OperatorTok"/>
-        </w:rPr>
-        <w:t xml:space="preserve">=</w:t>
-      </w:r>
-      <w:r>
-        <w:rPr>
-          <w:rStyle w:val="NormalTok"/>
-        </w:rPr>
-        <w:t xml:space="preserve"> text.replace(</w:t>
-      </w:r>
-      <w:r>
-        <w:rPr>
-          <w:rStyle w:val="StringTok"/>
-        </w:rPr>
-        <w:t xml:space="preserve">"Ö"</w:t>
-      </w:r>
-      <w:r>
-        <w:rPr>
-          <w:rStyle w:val="NormalTok"/>
-        </w:rPr>
-        <w:t xml:space="preserve">,</w:t>
-      </w:r>
-      <w:r>
-        <w:rPr>
-          <w:rStyle w:val="StringTok"/>
-        </w:rPr>
-        <w:t xml:space="preserve">"&amp;Ouml;"</w:t>
-      </w:r>
-      <w:r>
-        <w:rPr>
-          <w:rStyle w:val="NormalTok"/>
-        </w:rPr>
-        <w:t xml:space="preserve">)</w:t>
-      </w:r>
-      <w:r>
-        <w:br/>
-      </w:r>
-      <w:r>
-        <w:rPr>
-          <w:rStyle w:val="NormalTok"/>
-        </w:rPr>
-        <w:t xml:space="preserve">        text </w:t>
-      </w:r>
-      <w:r>
-        <w:rPr>
-          <w:rStyle w:val="OperatorTok"/>
-        </w:rPr>
-        <w:t xml:space="preserve">=</w:t>
-      </w:r>
-      <w:r>
-        <w:rPr>
-          <w:rStyle w:val="NormalTok"/>
-        </w:rPr>
-        <w:t xml:space="preserve"> text.replace(</w:t>
-      </w:r>
-      <w:r>
-        <w:rPr>
-          <w:rStyle w:val="StringTok"/>
-        </w:rPr>
-        <w:t xml:space="preserve">"ü"</w:t>
-      </w:r>
-      <w:r>
-        <w:rPr>
-          <w:rStyle w:val="NormalTok"/>
-        </w:rPr>
-        <w:t xml:space="preserve">,</w:t>
-      </w:r>
-      <w:r>
-        <w:rPr>
-          <w:rStyle w:val="StringTok"/>
-        </w:rPr>
-        <w:t xml:space="preserve">"&amp;uuml;"</w:t>
-      </w:r>
-      <w:r>
-        <w:rPr>
-          <w:rStyle w:val="NormalTok"/>
-        </w:rPr>
-        <w:t xml:space="preserve">)</w:t>
-      </w:r>
-      <w:r>
-        <w:br/>
-      </w:r>
-      <w:r>
-        <w:rPr>
-          <w:rStyle w:val="NormalTok"/>
-        </w:rPr>
-        <w:t xml:space="preserve">        text </w:t>
-      </w:r>
-      <w:r>
-        <w:rPr>
-          <w:rStyle w:val="OperatorTok"/>
-        </w:rPr>
-        <w:t xml:space="preserve">=</w:t>
-      </w:r>
-      <w:r>
-        <w:rPr>
-          <w:rStyle w:val="NormalTok"/>
-        </w:rPr>
-        <w:t xml:space="preserve"> text.replace(</w:t>
-      </w:r>
-      <w:r>
-        <w:rPr>
-          <w:rStyle w:val="StringTok"/>
-        </w:rPr>
-        <w:t xml:space="preserve">"Ü"</w:t>
-      </w:r>
-      <w:r>
-        <w:rPr>
-          <w:rStyle w:val="NormalTok"/>
-        </w:rPr>
-        <w:t xml:space="preserve">,</w:t>
-      </w:r>
-      <w:r>
-        <w:rPr>
-          <w:rStyle w:val="StringTok"/>
-        </w:rPr>
-        <w:t xml:space="preserve">"&amp;Uuml;"</w:t>
-      </w:r>
-      <w:r>
-        <w:rPr>
-          <w:rStyle w:val="NormalTok"/>
-        </w:rPr>
-        <w:t xml:space="preserve">)</w:t>
-      </w:r>
-      <w:r>
-        <w:br/>
-      </w:r>
-      <w:r>
-        <w:rPr>
-          <w:rStyle w:val="NormalTok"/>
-        </w:rPr>
-        <w:t xml:space="preserve">        text </w:t>
-      </w:r>
-      <w:r>
-        <w:rPr>
-          <w:rStyle w:val="OperatorTok"/>
-        </w:rPr>
-        <w:t xml:space="preserve">=</w:t>
-      </w:r>
-      <w:r>
-        <w:rPr>
-          <w:rStyle w:val="NormalTok"/>
-        </w:rPr>
-        <w:t xml:space="preserve"> text.replace(</w:t>
-      </w:r>
-      <w:r>
-        <w:rPr>
-          <w:rStyle w:val="StringTok"/>
-        </w:rPr>
-        <w:t xml:space="preserve">"ß"</w:t>
-      </w:r>
-      <w:r>
-        <w:rPr>
-          <w:rStyle w:val="NormalTok"/>
-        </w:rPr>
-        <w:t xml:space="preserve">,</w:t>
-      </w:r>
-      <w:r>
-        <w:rPr>
-          <w:rStyle w:val="StringTok"/>
-        </w:rPr>
-        <w:t xml:space="preserve">"&amp;szlig;"</w:t>
-      </w:r>
-      <w:r>
-        <w:rPr>
-          <w:rStyle w:val="NormalTok"/>
-        </w:rPr>
-        <w:t xml:space="preserve">)</w:t>
-      </w:r>
-      <w:r>
-        <w:br/>
-      </w:r>
-      <w:r>
-        <w:rPr>
-          <w:rStyle w:val="NormalTok"/>
-        </w:rPr>
-        <w:t xml:space="preserve">        text </w:t>
-      </w:r>
-      <w:r>
-        <w:rPr>
-          <w:rStyle w:val="OperatorTok"/>
-        </w:rPr>
-        <w:t xml:space="preserve">=</w:t>
-      </w:r>
-      <w:r>
-        <w:rPr>
-          <w:rStyle w:val="NormalTok"/>
-        </w:rPr>
-        <w:t xml:space="preserve"> text.replace(</w:t>
-      </w:r>
-      <w:r>
-        <w:rPr>
-          <w:rStyle w:val="StringTok"/>
-        </w:rPr>
-        <w:t xml:space="preserve">'</w:t>
-      </w:r>
-      <w:r>
-        <w:rPr>
-          <w:rStyle w:val="CharTok"/>
-        </w:rPr>
-        <w:t xml:space="preserve">\\</w:t>
-      </w:r>
-      <w:r>
-        <w:rPr>
-          <w:rStyle w:val="StringTok"/>
-        </w:rPr>
-        <w:t xml:space="preserve">n'</w:t>
-      </w:r>
-      <w:r>
-        <w:rPr>
-          <w:rStyle w:val="NormalTok"/>
-        </w:rPr>
-        <w:t xml:space="preserve">,</w:t>
-      </w:r>
-      <w:r>
-        <w:rPr>
-          <w:rStyle w:val="StringTok"/>
-        </w:rPr>
-        <w:t xml:space="preserve">"&lt;br&gt;"</w:t>
-      </w:r>
-      <w:r>
-        <w:rPr>
-          <w:rStyle w:val="NormalTok"/>
-        </w:rPr>
-        <w:t xml:space="preserve">)</w:t>
-      </w:r>
-      <w:r>
-        <w:br/>
-      </w:r>
-      <w:r>
-        <w:rPr>
-          <w:rStyle w:val="NormalTok"/>
-        </w:rPr>
-        <w:t xml:space="preserve">        text </w:t>
-      </w:r>
-      <w:r>
-        <w:rPr>
-          <w:rStyle w:val="OperatorTok"/>
-        </w:rPr>
-        <w:t xml:space="preserve">=</w:t>
-      </w:r>
-      <w:r>
-        <w:rPr>
-          <w:rStyle w:val="NormalTok"/>
-        </w:rPr>
-        <w:t xml:space="preserve"> </w:t>
-      </w:r>
-      <w:r>
-        <w:rPr>
-          <w:rStyle w:val="BuiltInTok"/>
-        </w:rPr>
-        <w:t xml:space="preserve">str</w:t>
-      </w:r>
-      <w:r>
-        <w:rPr>
-          <w:rStyle w:val="NormalTok"/>
-        </w:rPr>
-        <w:t xml:space="preserve">(text)</w:t>
-      </w:r>
-      <w:r>
-        <w:br/>
-      </w:r>
-      <w:r>
-        <w:rPr>
-          <w:rStyle w:val="NormalTok"/>
-        </w:rPr>
-        <w:t xml:space="preserve">        text </w:t>
-      </w:r>
-      <w:r>
-        <w:rPr>
-          <w:rStyle w:val="OperatorTok"/>
-        </w:rPr>
-        <w:t xml:space="preserve">=</w:t>
-      </w:r>
-      <w:r>
-        <w:rPr>
-          <w:rStyle w:val="NormalTok"/>
-        </w:rPr>
-        <w:t xml:space="preserve"> text.removeprefix(</w:t>
-      </w:r>
-      <w:r>
-        <w:rPr>
-          <w:rStyle w:val="StringTok"/>
-        </w:rPr>
-        <w:t xml:space="preserve">"&lt;!DOCTYPE html&gt;"</w:t>
-      </w:r>
-      <w:r>
-        <w:rPr>
-          <w:rStyle w:val="NormalTok"/>
-        </w:rPr>
-        <w:t xml:space="preserve">).removesuffix(</w:t>
-      </w:r>
-      <w:r>
-        <w:rPr>
-          <w:rStyle w:val="StringTok"/>
-        </w:rPr>
-        <w:t xml:space="preserve">"'"</w:t>
-      </w:r>
-      <w:r>
-        <w:rPr>
-          <w:rStyle w:val="NormalTok"/>
-        </w:rPr>
-        <w:t xml:space="preserve">) </w:t>
-      </w:r>
-      <w:r>
         <w:rPr>
           <w:rStyle w:val="CommentTok"/>
         </w:rPr>
-        <w:t xml:space="preserve">#changed from b'&lt;!DOCTYPE html&gt;"</w:t>
+        <w:t xml:space="preserve">#changed from "b'&lt;!DOCTYPE html&gt;"</w:t>
       </w:r>
       <w:r>
         <w:br/>
@@ -4499,7 +4082,7 @@
         <w:rPr>
           <w:rStyle w:val="StringTok"/>
         </w:rPr>
-        <w:t xml:space="preserve">"Q232"</w:t>
+        <w:t xml:space="preserve">"Q282"</w:t>
       </w:r>
       <w:r>
         <w:rPr>
@@ -4523,7 +4106,7 @@
           <w:rPr>
             <w:rStyle w:val="Hyperlink"/>
           </w:rPr>
-          <w:t xml:space="preserve">https://computational-publishing-service.wikibase.cloud/entity/Q232</w:t>
+          <w:t xml:space="preserve">https://computational-publishing-service.wikibase.cloud/entity/Q282</w:t>
         </w:r>
       </w:hyperlink>
     </w:p>
@@ -4540,7 +4123,7 @@
         <w:pStyle w:val="BodyText"/>
       </w:pPr>
       <w:r>
-        <w:t xml:space="preserve">Die Tafelstube</w:t>
+        <w:t xml:space="preserve">Die barocken Schloss- und Gartenveduten</w:t>
       </w:r>
     </w:p>
     <w:p>
@@ -4548,7 +4131,7 @@
         <w:pStyle w:val="BodyText"/>
       </w:pPr>
       <w:r>
-        <w:t xml:space="preserve">Beschreibung</w:t>
+        <w:t xml:space="preserve">Entstehungs- und Erhaltungsgeschichte</w:t>
       </w:r>
     </w:p>
     <w:p>
@@ -4556,7 +4139,7 @@
         <w:pStyle w:val="BodyText"/>
       </w:pPr>
       <w:r>
-        <w:t xml:space="preserve">Östlich an den Rittersaal schließt ein großer, 1837 unterteilter Raum an, bei dem es sich um die einstige Tafelstube handelt.[1] Als Eckraum mit vier Doppelfenstern zur Gartenseite und weiteren drei Doppelfenstern zur Grabenseite erhielt die Tafelstube viel Licht. Auch konnte der Fürst von dort aus auf die Stadt und den Lustgarten blicken, der in der Renaissance dem Schloss südöstlich vorgelagert war.[2] Gemessen an der Größe des Raumes war die Tafelstube nicht sehr hoch. Die Decke mit kräftigen Unterzügen ruhte ursprünglich auf vier Stützen, deren Position einem Plan des 19. Jahrhunderts zu entnehmen ist. Die Fensternischen waren in Fortsetzung der Saaldekoration mit Roll- und Beschlagwerk stuckiert, wofür Christoph Limmerich in Frage kommt, der auch im Saal gearbeitet hat.</w:t>
+        <w:t xml:space="preserve">Eine weitere Bereicherung erfuhr die Saalausstattung des Barock im Rechnungsjahr 1715/16 durch die ringsumlaufenden Lambris von Christian Thalwitzer.[1] 51 längsrechteckige Felder wurden mit Gemälden nach zeitgenössischen Schloss- und Gartenveduten versehen. In den Fensterlaibungen nahmen 27 hochrechteckige Felder Abbildungen von Orangenbäumen und anderen exotischen Kübelpflanzen auf. Die Ansicht des Carlsbergs bei Weikersheim, die erst 1747 im Zusammenhang mit der damals aufgestellten Kunstuhr hinzukam, dürfte eine ältere Vedute ersetzt haben, die sich am Fensterpfeiler hinter der Uhr noch befinden könnte.</w:t>
       </w:r>
     </w:p>
     <w:p>
@@ -4564,7 +4147,7 @@
         <w:pStyle w:val="BodyText"/>
       </w:pPr>
       <w:r>
-        <w:t xml:space="preserve">Logistisch gehören zur Tafelstube zwei Service-Kabinetten beiderseits des Durchgangs zwischen Saal und Tafelstube. Sie haben eine geringe Raumhöhe, da über ihnen und dem Durchgang die Empore an der Ostseite des Saals verläuft. Das Kabinett der Gartenseite war von der Tafelstube und vom Durchgang aus zugänglich, das Kabinett der Hofseite außer von der Tafelstube vom Altan aus. Der Altan entlang der Hofseite des Saalbaus verband das hofseitige Kabinett mit der Küche im Erdgeschoss des Küchenbaus, sodass bevorzugt dieses Kabinett dem Anrichten der Speisen gedient haben dürfte. Dank der Verbindung zu dem ja erst in einem zweiten Bauabschnitt errichteten Altan, blieb der Rittersaal vom Transport der Speisen verschont.</w:t>
+        <w:t xml:space="preserve">Beschreibung und Ikonographie</w:t>
       </w:r>
     </w:p>
     <w:p>
@@ -4572,7 +4155,7 @@
         <w:pStyle w:val="BodyText"/>
       </w:pPr>
       <w:r>
-        <w:t xml:space="preserve">Der repräsentative Zugang zur Tafelstube erfolgte vom Saal aus, wo der Besucher das imposante Portal mit der Belagerung von Gran (Eszergom) im Hintergrund einer wilden Türkenschlacht, bekrönt von der Skulptur des heiligen Georg zu durchschreiten hatte. Ein zweiter Zugang bestand oder ließ sich zumindest einrichten von der geradeläufigen Treppe im späteren Langenburger Bau.</w:t>
+        <w:t xml:space="preserve">Die Veduten, deren Vorlagen durchgehend zu benennen sind, wurden am oberen Rahmen mit einem Spruchband beschriftet. Sie lassen sich also leicht zuordnen.[2] Indem die erläuternden Beischriften direkt von den graphischen Vorlagen übernommen wurden, führten sie die Tradition der Deckengemälde Balthasar Katzenbergers aus der Renaissance weiter. Der Schwerpunkt der Veduten lag auf Frankreich, von wo 30 Ansichten vornehmlich nach Pérelle übernommen wurden. Außer Gebäuden und Gärten in Paris und Versailles waren die Landschlösser Richelieu, Liancourt, St. Cloud, St.-Germain-en-Laye, Chantilly, Clagny und Vaux-le-Vicomte vertreten sowie von Paris die Stadttore Porte St. Antoine, Porte St. Denis und Arc de triomphe. Die Ansicht des Marktplatzes von Naxos gehörte insofern zu den französischen Veduten, als sie das in Paris von Aveline gestochene Bühnenbild Giacomo Torellis einer in Venedig aufgeführten Oper wiedergab.[3]</w:t>
       </w:r>
     </w:p>
     <w:p>
@@ -4580,7 +4163,7 @@
         <w:pStyle w:val="BodyText"/>
       </w:pPr>
       <w:r>
-        <w:t xml:space="preserve">Die ursprüngliche Bezeichnung des Raumes und seine Ausstattung</w:t>
+        <w:t xml:space="preserve">Lediglich sechs Veduten bezogen sich auf reichsfürstliche Anlagen. Salzdahlum des Herzogs Anton Ulrich von Braunschweig-Wolfenbüttel war mit Hof- und Gartenseite zu sehen. Schloss Philippsruhe bei Hanau-Kesselstadt am Main wurde nach der 1705 erschienenen Ansicht abgebildet.[4]Drei Vogelschauen von Schloss Ludwigsburg Herzog Eberhard Ludwigs von Württemberg entstammen dem 1711 erschienenen Stichwerk von Johann Friedrich Nette.[5] Hinzu kamen eine Ansicht von Weikersheim mit Lustgarten und des nahegelegenen Lustgartens in Schäftersheim. Beide Anlagen lagen nicht als Stiche vor, wurden aber dennoch in dieser Art abgebildet. Holländische Stiche wurden in den Zyklus nicht einbezogen.</w:t>
       </w:r>
     </w:p>
     <w:p>
@@ -4588,7 +4171,7 @@
         <w:pStyle w:val="BodyText"/>
       </w:pPr>
       <w:r>
-        <w:t xml:space="preserve">Im Inventar von 1625–27 wurde der Raum im Anschluss an den Saal als „Saalstube“ bezeichnet.[3] Die Wände waren mit 14 Ledertapeten beschlagen. Im Raum standen zwei längsrechtecke Tische, ein quadratischer Tisch und eine „große Landtafel“ sowie 31 Sessel mit Lederbezügen und goldenem Dekor.[4] Im Schadensinventar von 1639 wurde der Raum sodann als „Große Tafelstube“ geführt.[5]</w:t>
+        <w:t xml:space="preserve">Thalwitzer steigerte die Lesbarkeit der Veduten, indem er sie in Farbe malte und in ihrem Formenreichtum vereinfachte. Außerdem reduzierte er das bei Pérelle und seinen Nachfolgern stets große Aufgebot an Staffagefiguren. Größeren Wert als Pérelle legte er hingegen auf Stadtsilhouetten oder auch Berge im Hintergrund. Vereinheitlichend wirkte sein gleichmäßiges Himmelsblau mit waagrecht bildparallel dahinziehenden Wolken. Es fand sich in der gleichen Art, jedoch über tiefliegendem Horizont auf den Veduten der exotischen Kübelgewächse.</w:t>
       </w:r>
     </w:p>
     <w:p>
@@ -4596,7 +4179,7 @@
         <w:pStyle w:val="BodyText"/>
       </w:pPr>
       <w:r>
-        <w:t xml:space="preserve">[1] Die Jahreszahl der Unterteilung: Merten, Weikersheim, o. J., S. 40; Fandrey, Weikersheim, 2010, S. 51.</w:t>
+        <w:t xml:space="preserve">Anordnung</w:t>
       </w:r>
     </w:p>
     <w:p>
@@ -4604,7 +4187,7 @@
         <w:pStyle w:val="BodyText"/>
       </w:pPr>
       <w:r>
-        <w:t xml:space="preserve">[2] Münzenmayer/Elfgang, Schlossgarten, 1999, Abb. S. 5.</w:t>
+        <w:t xml:space="preserve">Eine gewisse Ordnung lässt sich lediglich an der Westwand erkennen, wo die Veduten zu beiden Seiten des Kamins symmetrisch beginnen. Flankiert wird der Kamin von zwei Gartenansichten von Versailles, an die sich je eine Ansicht von Paris und als erste Vedute der Längsseite die Ansicht eines Landschlosses (Salzdahlum und Liancourt) anschließen. Ansonsten regiert das Prinzip der Vielfalt, indem beispielsweise die Serie der Pariser Stadttore über die gesamten Lambris verteilt ist.</w:t>
       </w:r>
     </w:p>
     <w:p>
@@ -4612,7 +4195,7 @@
         <w:pStyle w:val="BodyText"/>
       </w:pPr>
       <w:r>
-        <w:t xml:space="preserve">[3] Die Kenntnis dieses Inventars verdankt die Autorin Dinah Rottschäfer.</w:t>
+        <w:t xml:space="preserve">Erhaltungszustand</w:t>
       </w:r>
     </w:p>
     <w:p>
@@ -4620,7 +4203,7 @@
         <w:pStyle w:val="BodyText"/>
       </w:pPr>
       <w:r>
-        <w:t xml:space="preserve">[4] Ebd.</w:t>
+        <w:t xml:space="preserve">Wie alle Lambrisgemälde Christian Thalwitzers wurden auch die Schloss- und Gartenveduten des Rittersaals nach 1945 von Prinz Constantin restaurierend übermalt.[6]</w:t>
       </w:r>
     </w:p>
     <w:p>
@@ -4628,7 +4211,7 @@
         <w:pStyle w:val="BodyText"/>
       </w:pPr>
       <w:r>
-        <w:t xml:space="preserve">[5] HZAN La 130 Bü 152, Schadensinventar von 1639. Die Kenntnis und die Transkription dieser Archivalie verdankt die Autorin Frieder Leipold. Zur Herausbildung der Tafelstube im deutschen Schlossbau der Renaissance: Hoppe, Tafelstube, 2007 (https://adw-goe.de/en/digital-library/hoefe-und-residenzen-im-spaetmittelalterlichen-reich/gsn/rf15_II_121207-196/?tx_find_find%5BunderlyingQuery%5D%5Bq%5D%5Bdefault%5D=tafelstube&amp;tx_find_find%5BunderlyingQuery%5D%5Bposition%5D=1)</w:t>
+        <w:t xml:space="preserve">[1] Die Datierung verdankt die Autorin einer Mitteilung von Dinah Rottschäfer.</w:t>
       </w:r>
     </w:p>
     <w:p>
@@ -4636,7 +4219,7 @@
         <w:pStyle w:val="BodyText"/>
       </w:pPr>
       <w:r>
-        <w:t xml:space="preserve">Programm und Synthese der einstigen Tafelstube</w:t>
+        <w:t xml:space="preserve">[2] Die Sujets aufgeführt bei Merten, Weikersheim, o. J., S. 45–46. Eine der als „ungeklärt“ bezeichneten Veduten stellt Schloss Richelieu dar.</w:t>
       </w:r>
     </w:p>
     <w:p>
@@ -4644,7 +4227,31 @@
         <w:pStyle w:val="BodyText"/>
       </w:pPr>
       <w:r>
-        <w:t xml:space="preserve">Tafelstube und Saal hängen konzeptionell eng zusammen. Während der Saal mit der guten Herrschaft des Grafen Wolfgang einen regionalen Radius beschreibt, weitet sich in der Tafelstube der Horizont auf den Beitrag der Grafschaft Hohenlohe zur Rettung der Christenheit vor osmanischer Herrschaft. Räumlich verknüpft sind die beiden Bildprogramme durch das Relief des Innenportals mit der Belagerung von Gran (Eszergom) 1594 und die Deckenmalerei des Durchgangs, die mit der Beweinung des toten Adonis durch Venus und Amor auf den tragischen Tod des jüngsten Sohnes bei der Belagerung von Gran (Eszergom) 1604 vorausweist. Adonis als passionierter Jäger wiederum verband die Tafelstube mit dem Jagdzyklus an der Decke des Saals.</w:t>
+        <w:t xml:space="preserve">[3] Die Legende des Stichs von Aveline nach Torelli lautet: „ La Grande place de la Ville de Naxos, qui est une decoration du second Acte de l’Opera de VENUS IALOUSE [= Venere Gelosa] representé à Venise. Inventé par Jacques Torellj de Fano en Italie et Gravé par Aveline a Paris ».</w:t>
+      </w:r>
+    </w:p>
+    <w:p>
+      <w:pPr>
+        <w:pStyle w:val="BodyText"/>
+      </w:pPr>
+      <w:r>
+        <w:t xml:space="preserve">[4] https://www.lagis-hessen.de/de/subjects/idrec/sn/oa/id/1708 „Ansicht von Schloss Philippsruhe, 1705“, in: Historische Ortsansichten &lt;https://www.lagis-hessen.de/de/subjects/idrec/sn/oa/id/1708&gt; (Stand: 23.1.2017)</w:t>
+      </w:r>
+    </w:p>
+    <w:p>
+      <w:pPr>
+        <w:pStyle w:val="BodyText"/>
+      </w:pPr>
+      <w:r>
+        <w:t xml:space="preserve">[5] http://digital.wlb-stuttgart.de/sammlungen/sammlungsliste/werksansicht/?no_cache=1&amp;tx_dlf%5Bid%5D=2885&amp;tx_dlf%5Bpage%5D=1</w:t>
+      </w:r>
+    </w:p>
+    <w:p>
+      <w:pPr>
+        <w:pStyle w:val="BodyText"/>
+      </w:pPr>
+      <w:r>
+        <w:t xml:space="preserve">[6] Wiese, Fürstensitz, 2019, S. 424.</w:t>
       </w:r>
     </w:p>
     <w:p>

</xml_diff>